<commit_message>
RHEL6.5 RHEL change Centos YUM RHEL6.5 Oracle11gR2 install
</commit_message>
<xml_diff>
--- a/IT/Oracle/redhat6.5部署oracle11GR2.docx
+++ b/IT/Oracle/redhat6.5部署oracle11GR2.docx
@@ -358,19 +358,20 @@
       <w:pPr>
         <w:widowControl/>
         <w:shd w:val="clear" w:color="auto" w:fill="FFFFFF"/>
-        <w:spacing w:before="125" w:after="125"/>
-        <w:jc w:val="left"/>
-        <w:rPr>
-          <w:rFonts w:ascii="Verdana" w:eastAsia="宋体" w:hAnsi="Verdana" w:cs="宋体"/>
-          <w:color w:val="000000"/>
-          <w:kern w:val="0"/>
-          <w:sz w:val="15"/>
-          <w:szCs w:val="15"/>
-        </w:rPr>
-      </w:pPr>
-      <w:r>
-        <w:rPr>
-          <w:rFonts w:ascii="Verdana" w:eastAsia="宋体" w:hAnsi="Verdana" w:cs="宋体"/>
+        <w:jc w:val="left"/>
+        <w:rPr>
+          <w:rFonts w:ascii="Verdana" w:eastAsia="宋体" w:hAnsi="Verdana" w:cs="宋体" w:hint="eastAsia"/>
+          <w:b/>
+          <w:bCs/>
+          <w:color w:val="000000"/>
+          <w:kern w:val="0"/>
+          <w:sz w:val="15"/>
+        </w:rPr>
+      </w:pPr>
+      <w:r>
+        <w:rPr>
+          <w:rFonts w:ascii="Verdana" w:eastAsia="宋体" w:hAnsi="Verdana" w:cs="宋体"/>
+          <w:b/>
           <w:color w:val="000000"/>
           <w:kern w:val="0"/>
           <w:sz w:val="15"/>
@@ -378,6 +379,329 @@
         </w:rPr>
         <w:t> </w:t>
       </w:r>
+      <w:r>
+        <w:rPr>
+          <w:rFonts w:ascii="Verdana" w:eastAsia="宋体" w:hAnsi="Verdana" w:cs="宋体" w:hint="eastAsia"/>
+          <w:b/>
+          <w:color w:val="000000"/>
+          <w:kern w:val="0"/>
+          <w:sz w:val="15"/>
+          <w:szCs w:val="15"/>
+        </w:rPr>
+        <w:t xml:space="preserve">3. </w:t>
+      </w:r>
+      <w:r>
+        <w:rPr>
+          <w:rFonts w:ascii="Verdana" w:eastAsia="宋体" w:hAnsi="Verdana" w:cs="宋体" w:hint="eastAsia"/>
+          <w:b/>
+          <w:bCs/>
+          <w:color w:val="000000"/>
+          <w:kern w:val="0"/>
+          <w:sz w:val="15"/>
+        </w:rPr>
+        <w:t>各种问题</w:t>
+      </w:r>
+      <w:r>
+        <w:rPr>
+          <w:rFonts w:ascii="Verdana" w:eastAsia="宋体" w:hAnsi="Verdana" w:cs="宋体" w:hint="eastAsia"/>
+          <w:b/>
+          <w:bCs/>
+          <w:color w:val="000000"/>
+          <w:kern w:val="0"/>
+          <w:sz w:val="15"/>
+        </w:rPr>
+        <w:t xml:space="preserve">: </w:t>
+      </w:r>
+      <w:r>
+        <w:rPr>
+          <w:rFonts w:ascii="Verdana" w:eastAsia="宋体" w:hAnsi="Verdana" w:cs="宋体" w:hint="eastAsia"/>
+          <w:b/>
+          <w:bCs/>
+          <w:color w:val="000000"/>
+          <w:kern w:val="0"/>
+          <w:sz w:val="15"/>
+        </w:rPr>
+        <w:t>缺包</w:t>
+      </w:r>
+      <w:r>
+        <w:rPr>
+          <w:rFonts w:ascii="Verdana" w:eastAsia="宋体" w:hAnsi="Verdana" w:cs="宋体" w:hint="eastAsia"/>
+          <w:b/>
+          <w:bCs/>
+          <w:color w:val="000000"/>
+          <w:kern w:val="0"/>
+          <w:sz w:val="15"/>
+        </w:rPr>
+        <w:t>/</w:t>
+      </w:r>
+      <w:r>
+        <w:rPr>
+          <w:rFonts w:ascii="Verdana" w:eastAsia="宋体" w:hAnsi="Verdana" w:cs="宋体" w:hint="eastAsia"/>
+          <w:b/>
+          <w:bCs/>
+          <w:color w:val="000000"/>
+          <w:kern w:val="0"/>
+          <w:sz w:val="15"/>
+        </w:rPr>
+        <w:t>权限</w:t>
+      </w:r>
+      <w:r>
+        <w:rPr>
+          <w:rFonts w:ascii="Verdana" w:eastAsia="宋体" w:hAnsi="Verdana" w:cs="宋体" w:hint="eastAsia"/>
+          <w:b/>
+          <w:bCs/>
+          <w:color w:val="000000"/>
+          <w:kern w:val="0"/>
+          <w:sz w:val="15"/>
+        </w:rPr>
+        <w:t>/</w:t>
+      </w:r>
+      <w:r>
+        <w:rPr>
+          <w:rFonts w:ascii="Verdana" w:eastAsia="宋体" w:hAnsi="Verdana" w:cs="宋体" w:hint="eastAsia"/>
+          <w:b/>
+          <w:bCs/>
+          <w:color w:val="000000"/>
+          <w:kern w:val="0"/>
+          <w:sz w:val="15"/>
+        </w:rPr>
+        <w:t>路径</w:t>
+      </w:r>
+      <w:r>
+        <w:rPr>
+          <w:rFonts w:ascii="Verdana" w:eastAsia="宋体" w:hAnsi="Verdana" w:cs="宋体" w:hint="eastAsia"/>
+          <w:b/>
+          <w:bCs/>
+          <w:color w:val="000000"/>
+          <w:kern w:val="0"/>
+          <w:sz w:val="15"/>
+        </w:rPr>
+        <w:t>/</w:t>
+      </w:r>
+      <w:r>
+        <w:rPr>
+          <w:rFonts w:ascii="Verdana" w:eastAsia="宋体" w:hAnsi="Verdana" w:cs="宋体" w:hint="eastAsia"/>
+          <w:b/>
+          <w:bCs/>
+          <w:color w:val="000000"/>
+          <w:kern w:val="0"/>
+          <w:sz w:val="15"/>
+        </w:rPr>
+        <w:t>环境</w:t>
+      </w:r>
+      <w:r>
+        <w:rPr>
+          <w:rFonts w:ascii="Verdana" w:eastAsia="宋体" w:hAnsi="Verdana" w:cs="宋体" w:hint="eastAsia"/>
+          <w:b/>
+          <w:bCs/>
+          <w:color w:val="000000"/>
+          <w:kern w:val="0"/>
+          <w:sz w:val="15"/>
+        </w:rPr>
+        <w:t>变量</w:t>
+      </w:r>
+    </w:p>
+    <w:p>
+      <w:pPr>
+        <w:widowControl/>
+        <w:shd w:val="clear" w:color="auto" w:fill="FFFFFF"/>
+        <w:jc w:val="left"/>
+        <w:rPr>
+          <w:rFonts w:ascii="Verdana" w:eastAsia="宋体" w:hAnsi="Verdana" w:cs="宋体" w:hint="eastAsia"/>
+          <w:b/>
+          <w:bCs/>
+          <w:color w:val="000000"/>
+          <w:kern w:val="0"/>
+          <w:sz w:val="15"/>
+        </w:rPr>
+      </w:pPr>
+      <w:r>
+        <w:rPr>
+          <w:rFonts w:ascii="Verdana" w:eastAsia="宋体" w:hAnsi="Verdana" w:cs="宋体" w:hint="eastAsia"/>
+          <w:b/>
+          <w:bCs/>
+          <w:color w:val="000000"/>
+          <w:kern w:val="0"/>
+          <w:sz w:val="15"/>
+        </w:rPr>
+        <w:t>4. Linux</w:t>
+      </w:r>
+      <w:r>
+        <w:rPr>
+          <w:rFonts w:ascii="Verdana" w:eastAsia="宋体" w:hAnsi="Verdana" w:cs="宋体" w:hint="eastAsia"/>
+          <w:b/>
+          <w:bCs/>
+          <w:color w:val="000000"/>
+          <w:kern w:val="0"/>
+          <w:sz w:val="15"/>
+        </w:rPr>
+        <w:t>重启后要启动</w:t>
+      </w:r>
+      <w:r>
+        <w:rPr>
+          <w:rFonts w:ascii="Verdana" w:eastAsia="宋体" w:hAnsi="Verdana" w:cs="宋体" w:hint="eastAsia"/>
+          <w:b/>
+          <w:bCs/>
+          <w:color w:val="000000"/>
+          <w:kern w:val="0"/>
+          <w:sz w:val="15"/>
+        </w:rPr>
+        <w:t>tnslistener</w:t>
+      </w:r>
+      <w:r>
+        <w:rPr>
+          <w:rFonts w:ascii="Verdana" w:eastAsia="宋体" w:hAnsi="Verdana" w:cs="宋体" w:hint="eastAsia"/>
+          <w:b/>
+          <w:bCs/>
+          <w:color w:val="000000"/>
+          <w:kern w:val="0"/>
+          <w:sz w:val="15"/>
+        </w:rPr>
+        <w:t>服务和数据库</w:t>
+      </w:r>
+    </w:p>
+    <w:p>
+      <w:pPr>
+        <w:widowControl/>
+        <w:shd w:val="clear" w:color="auto" w:fill="FFFFFF"/>
+        <w:jc w:val="left"/>
+        <w:rPr>
+          <w:rFonts w:ascii="Verdana" w:eastAsia="宋体" w:hAnsi="Verdana" w:cs="宋体"/>
+          <w:b/>
+          <w:bCs/>
+          <w:color w:val="000000"/>
+          <w:kern w:val="0"/>
+          <w:sz w:val="15"/>
+        </w:rPr>
+      </w:pPr>
+      <w:r>
+        <w:rPr>
+          <w:rFonts w:ascii="Verdana" w:eastAsia="宋体" w:hAnsi="Verdana" w:cs="宋体" w:hint="eastAsia"/>
+          <w:b/>
+          <w:bCs/>
+          <w:color w:val="000000"/>
+          <w:kern w:val="0"/>
+          <w:sz w:val="15"/>
+        </w:rPr>
+        <w:tab/>
+      </w:r>
+      <w:r>
+        <w:rPr>
+          <w:rFonts w:ascii="Verdana" w:eastAsia="宋体" w:hAnsi="Verdana" w:cs="宋体"/>
+          <w:b/>
+          <w:bCs/>
+          <w:color w:val="000000"/>
+          <w:kern w:val="0"/>
+          <w:sz w:val="15"/>
+        </w:rPr>
+        <w:t>su – oracle</w:t>
+      </w:r>
+    </w:p>
+    <w:p>
+      <w:pPr>
+        <w:widowControl/>
+        <w:shd w:val="clear" w:color="auto" w:fill="FFFFFF"/>
+        <w:jc w:val="left"/>
+        <w:rPr>
+          <w:rFonts w:ascii="Verdana" w:eastAsia="宋体" w:hAnsi="Verdana" w:cs="宋体" w:hint="eastAsia"/>
+          <w:b/>
+          <w:bCs/>
+          <w:color w:val="000000"/>
+          <w:kern w:val="0"/>
+          <w:sz w:val="15"/>
+        </w:rPr>
+      </w:pPr>
+      <w:r>
+        <w:rPr>
+          <w:rFonts w:ascii="Verdana" w:eastAsia="宋体" w:hAnsi="Verdana" w:cs="宋体" w:hint="eastAsia"/>
+          <w:b/>
+          <w:bCs/>
+          <w:color w:val="000000"/>
+          <w:kern w:val="0"/>
+          <w:sz w:val="15"/>
+        </w:rPr>
+        <w:tab/>
+        <w:t>sqlplus / as sysdba</w:t>
+      </w:r>
+    </w:p>
+    <w:p>
+      <w:pPr>
+        <w:widowControl/>
+        <w:shd w:val="clear" w:color="auto" w:fill="FFFFFF"/>
+        <w:jc w:val="left"/>
+        <w:rPr>
+          <w:rFonts w:ascii="Verdana" w:eastAsia="宋体" w:hAnsi="Verdana" w:cs="宋体" w:hint="eastAsia"/>
+          <w:b/>
+          <w:bCs/>
+          <w:color w:val="000000"/>
+          <w:kern w:val="0"/>
+          <w:sz w:val="15"/>
+        </w:rPr>
+      </w:pPr>
+      <w:r>
+        <w:rPr>
+          <w:rFonts w:ascii="Verdana" w:eastAsia="宋体" w:hAnsi="Verdana" w:cs="宋体" w:hint="eastAsia"/>
+          <w:b/>
+          <w:bCs/>
+          <w:color w:val="000000"/>
+          <w:kern w:val="0"/>
+          <w:sz w:val="15"/>
+        </w:rPr>
+        <w:tab/>
+        <w:t>startup</w:t>
+      </w:r>
+    </w:p>
+    <w:p>
+      <w:pPr>
+        <w:widowControl/>
+        <w:shd w:val="clear" w:color="auto" w:fill="FFFFFF"/>
+        <w:jc w:val="left"/>
+        <w:rPr>
+          <w:rFonts w:ascii="Verdana" w:eastAsia="宋体" w:hAnsi="Verdana" w:cs="宋体" w:hint="eastAsia"/>
+          <w:b/>
+          <w:bCs/>
+          <w:color w:val="000000"/>
+          <w:kern w:val="0"/>
+          <w:sz w:val="15"/>
+        </w:rPr>
+      </w:pPr>
+      <w:r>
+        <w:rPr>
+          <w:rFonts w:ascii="Verdana" w:eastAsia="宋体" w:hAnsi="Verdana" w:cs="宋体" w:hint="eastAsia"/>
+          <w:b/>
+          <w:bCs/>
+          <w:color w:val="000000"/>
+          <w:kern w:val="0"/>
+          <w:sz w:val="15"/>
+        </w:rPr>
+        <w:tab/>
+      </w:r>
+      <w:r>
+        <w:rPr>
+          <w:rFonts w:ascii="Verdana" w:eastAsia="宋体" w:hAnsi="Verdana" w:cs="宋体"/>
+          <w:b/>
+          <w:bCs/>
+          <w:color w:val="000000"/>
+          <w:kern w:val="0"/>
+          <w:sz w:val="15"/>
+        </w:rPr>
+        <w:t>lsnrctl start</w:t>
+      </w:r>
+    </w:p>
+    <w:p>
+      <w:pPr>
+        <w:widowControl/>
+        <w:shd w:val="clear" w:color="auto" w:fill="FFFFFF"/>
+        <w:jc w:val="left"/>
+        <w:rPr>
+          <w:rFonts w:ascii="Verdana" w:eastAsia="宋体" w:hAnsi="Verdana" w:cs="宋体"/>
+          <w:b/>
+          <w:bCs/>
+          <w:color w:val="000000"/>
+          <w:kern w:val="0"/>
+          <w:sz w:val="15"/>
+        </w:rPr>
+      </w:pPr>
     </w:p>
     <w:p>
       <w:pPr>
@@ -435,56 +759,6 @@
           <w:sz w:val="15"/>
         </w:rPr>
         <w:t>数据库</w:t>
-      </w:r>
-    </w:p>
-    <w:p>
-      <w:pPr>
-        <w:widowControl/>
-        <w:shd w:val="clear" w:color="auto" w:fill="FFFFFF"/>
-        <w:spacing w:before="125" w:after="125"/>
-        <w:jc w:val="left"/>
-        <w:rPr>
-          <w:rFonts w:ascii="Verdana" w:eastAsia="宋体" w:hAnsi="Verdana" w:cs="宋体"/>
-          <w:color w:val="000000"/>
-          <w:kern w:val="0"/>
-          <w:sz w:val="15"/>
-          <w:szCs w:val="15"/>
-        </w:rPr>
-      </w:pPr>
-      <w:r>
-        <w:rPr>
-          <w:rFonts w:ascii="Verdana" w:eastAsia="宋体" w:hAnsi="Verdana" w:cs="宋体"/>
-          <w:color w:val="000000"/>
-          <w:kern w:val="0"/>
-          <w:sz w:val="15"/>
-          <w:szCs w:val="15"/>
-        </w:rPr>
-        <w:t> </w:t>
-      </w:r>
-    </w:p>
-    <w:p>
-      <w:pPr>
-        <w:widowControl/>
-        <w:shd w:val="clear" w:color="auto" w:fill="FFFFFF"/>
-        <w:spacing w:before="125" w:after="125"/>
-        <w:jc w:val="left"/>
-        <w:rPr>
-          <w:rFonts w:ascii="Verdana" w:eastAsia="宋体" w:hAnsi="Verdana" w:cs="宋体"/>
-          <w:color w:val="000000"/>
-          <w:kern w:val="0"/>
-          <w:sz w:val="15"/>
-          <w:szCs w:val="15"/>
-        </w:rPr>
-      </w:pPr>
-      <w:r>
-        <w:rPr>
-          <w:rFonts w:ascii="Verdana" w:eastAsia="宋体" w:hAnsi="Verdana" w:cs="宋体"/>
-          <w:color w:val="000000"/>
-          <w:kern w:val="0"/>
-          <w:sz w:val="15"/>
-          <w:szCs w:val="15"/>
-        </w:rPr>
-        <w:t> </w:t>
       </w:r>
     </w:p>
     <w:p>
@@ -559,8 +833,8 @@
         <w:tblLook w:val="04A0"/>
       </w:tblPr>
       <w:tblGrid>
-        <w:gridCol w:w="744"/>
-        <w:gridCol w:w="7638"/>
+        <w:gridCol w:w="1389"/>
+        <w:gridCol w:w="6243"/>
       </w:tblGrid>
       <w:tr>
         <w:tc>
@@ -588,8 +862,8 @@
               <w:rPr>
                 <w:rFonts w:ascii="宋体" w:eastAsia="宋体" w:hAnsi="宋体" w:cs="宋体"/>
                 <w:kern w:val="0"/>
-                <w:sz w:val="24"/>
-                <w:szCs w:val="24"/>
+                <w:sz w:val="18"/>
+                <w:szCs w:val="18"/>
               </w:rPr>
             </w:pPr>
             <w:r>
@@ -598,8 +872,8 @@
                 <w:b/>
                 <w:bCs/>
                 <w:kern w:val="0"/>
-                <w:sz w:val="24"/>
-                <w:szCs w:val="24"/>
+                <w:sz w:val="18"/>
+                <w:szCs w:val="18"/>
               </w:rPr>
               <w:t>虚拟机版本</w:t>
             </w:r>
@@ -630,8 +904,8 @@
               <w:rPr>
                 <w:rFonts w:ascii="宋体" w:eastAsia="宋体" w:hAnsi="宋体" w:cs="宋体"/>
                 <w:kern w:val="0"/>
-                <w:sz w:val="24"/>
-                <w:szCs w:val="24"/>
+                <w:sz w:val="18"/>
+                <w:szCs w:val="18"/>
               </w:rPr>
             </w:pPr>
             <w:r>
@@ -640,8 +914,8 @@
                 <w:b/>
                 <w:bCs/>
                 <w:kern w:val="0"/>
-                <w:sz w:val="24"/>
-                <w:szCs w:val="24"/>
+                <w:sz w:val="18"/>
+                <w:szCs w:val="18"/>
               </w:rPr>
               <w:t>VM12 pro</w:t>
             </w:r>
@@ -674,8 +948,8 @@
               <w:rPr>
                 <w:rFonts w:ascii="宋体" w:eastAsia="宋体" w:hAnsi="宋体" w:cs="宋体"/>
                 <w:kern w:val="0"/>
-                <w:sz w:val="24"/>
-                <w:szCs w:val="24"/>
+                <w:sz w:val="18"/>
+                <w:szCs w:val="18"/>
               </w:rPr>
             </w:pPr>
             <w:r>
@@ -684,8 +958,8 @@
                 <w:b/>
                 <w:bCs/>
                 <w:kern w:val="0"/>
-                <w:sz w:val="24"/>
-                <w:szCs w:val="24"/>
+                <w:sz w:val="18"/>
+                <w:szCs w:val="18"/>
               </w:rPr>
               <w:t>操作系统</w:t>
             </w:r>
@@ -716,8 +990,8 @@
               <w:rPr>
                 <w:rFonts w:ascii="宋体" w:eastAsia="宋体" w:hAnsi="宋体" w:cs="宋体"/>
                 <w:kern w:val="0"/>
-                <w:sz w:val="24"/>
-                <w:szCs w:val="24"/>
+                <w:sz w:val="18"/>
+                <w:szCs w:val="18"/>
               </w:rPr>
             </w:pPr>
             <w:r>
@@ -726,8 +1000,8 @@
                 <w:b/>
                 <w:bCs/>
                 <w:kern w:val="0"/>
-                <w:sz w:val="24"/>
-                <w:szCs w:val="24"/>
+                <w:sz w:val="18"/>
+                <w:szCs w:val="18"/>
               </w:rPr>
               <w:t>RedHat-6.5-x86_64</w:t>
             </w:r>
@@ -760,8 +1034,8 @@
               <w:rPr>
                 <w:rFonts w:ascii="宋体" w:eastAsia="宋体" w:hAnsi="宋体" w:cs="宋体"/>
                 <w:kern w:val="0"/>
-                <w:sz w:val="24"/>
-                <w:szCs w:val="24"/>
+                <w:sz w:val="18"/>
+                <w:szCs w:val="18"/>
               </w:rPr>
             </w:pPr>
             <w:r>
@@ -770,8 +1044,8 @@
                 <w:b/>
                 <w:bCs/>
                 <w:kern w:val="0"/>
-                <w:sz w:val="24"/>
-                <w:szCs w:val="24"/>
+                <w:sz w:val="18"/>
+                <w:szCs w:val="18"/>
               </w:rPr>
               <w:t>主机名</w:t>
             </w:r>
@@ -802,8 +1076,8 @@
               <w:rPr>
                 <w:rFonts w:ascii="宋体" w:eastAsia="宋体" w:hAnsi="宋体" w:cs="宋体"/>
                 <w:kern w:val="0"/>
-                <w:sz w:val="24"/>
-                <w:szCs w:val="24"/>
+                <w:sz w:val="18"/>
+                <w:szCs w:val="18"/>
               </w:rPr>
             </w:pPr>
             <w:r>
@@ -812,8 +1086,8 @@
                 <w:b/>
                 <w:bCs/>
                 <w:kern w:val="0"/>
-                <w:sz w:val="24"/>
-                <w:szCs w:val="24"/>
+                <w:sz w:val="18"/>
+                <w:szCs w:val="18"/>
               </w:rPr>
               <w:t>oracledb</w:t>
             </w:r>
@@ -846,8 +1120,8 @@
               <w:rPr>
                 <w:rFonts w:ascii="宋体" w:eastAsia="宋体" w:hAnsi="宋体" w:cs="宋体"/>
                 <w:kern w:val="0"/>
-                <w:sz w:val="24"/>
-                <w:szCs w:val="24"/>
+                <w:sz w:val="18"/>
+                <w:szCs w:val="18"/>
               </w:rPr>
             </w:pPr>
             <w:r>
@@ -856,8 +1130,8 @@
                 <w:b/>
                 <w:bCs/>
                 <w:kern w:val="0"/>
-                <w:sz w:val="24"/>
-                <w:szCs w:val="24"/>
+                <w:sz w:val="18"/>
+                <w:szCs w:val="18"/>
               </w:rPr>
               <w:t>内存</w:t>
             </w:r>
@@ -888,8 +1162,8 @@
               <w:rPr>
                 <w:rFonts w:ascii="宋体" w:eastAsia="宋体" w:hAnsi="宋体" w:cs="宋体"/>
                 <w:kern w:val="0"/>
-                <w:sz w:val="24"/>
-                <w:szCs w:val="24"/>
+                <w:sz w:val="18"/>
+                <w:szCs w:val="18"/>
               </w:rPr>
             </w:pPr>
             <w:r>
@@ -898,8 +1172,8 @@
                 <w:b/>
                 <w:bCs/>
                 <w:kern w:val="0"/>
-                <w:sz w:val="24"/>
-                <w:szCs w:val="24"/>
+                <w:sz w:val="18"/>
+                <w:szCs w:val="18"/>
               </w:rPr>
               <w:t>4G官方建议最低1G</w:t>
             </w:r>
@@ -932,8 +1206,8 @@
               <w:rPr>
                 <w:rFonts w:ascii="宋体" w:eastAsia="宋体" w:hAnsi="宋体" w:cs="宋体"/>
                 <w:kern w:val="0"/>
-                <w:sz w:val="24"/>
-                <w:szCs w:val="24"/>
+                <w:sz w:val="18"/>
+                <w:szCs w:val="18"/>
               </w:rPr>
             </w:pPr>
             <w:r>
@@ -942,8 +1216,8 @@
                 <w:b/>
                 <w:bCs/>
                 <w:kern w:val="0"/>
-                <w:sz w:val="24"/>
-                <w:szCs w:val="24"/>
+                <w:sz w:val="18"/>
+                <w:szCs w:val="18"/>
               </w:rPr>
               <w:t>硬盘</w:t>
             </w:r>
@@ -974,8 +1248,8 @@
               <w:rPr>
                 <w:rFonts w:ascii="宋体" w:eastAsia="宋体" w:hAnsi="宋体" w:cs="宋体"/>
                 <w:kern w:val="0"/>
-                <w:sz w:val="24"/>
-                <w:szCs w:val="24"/>
+                <w:sz w:val="18"/>
+                <w:szCs w:val="18"/>
               </w:rPr>
             </w:pPr>
             <w:r>
@@ -984,8 +1258,8 @@
                 <w:b/>
                 <w:bCs/>
                 <w:kern w:val="0"/>
-                <w:sz w:val="24"/>
-                <w:szCs w:val="24"/>
+                <w:sz w:val="18"/>
+                <w:szCs w:val="18"/>
               </w:rPr>
               <w:t>30G依据自己的实际需求及配置而定</w:t>
             </w:r>
@@ -1018,8 +1292,8 @@
               <w:rPr>
                 <w:rFonts w:ascii="宋体" w:eastAsia="宋体" w:hAnsi="宋体" w:cs="宋体"/>
                 <w:kern w:val="0"/>
-                <w:sz w:val="24"/>
-                <w:szCs w:val="24"/>
+                <w:sz w:val="18"/>
+                <w:szCs w:val="18"/>
               </w:rPr>
             </w:pPr>
             <w:r>
@@ -1028,8 +1302,8 @@
                 <w:b/>
                 <w:bCs/>
                 <w:kern w:val="0"/>
-                <w:sz w:val="24"/>
-                <w:szCs w:val="24"/>
+                <w:sz w:val="18"/>
+                <w:szCs w:val="18"/>
               </w:rPr>
               <w:t>Oracle数据文件</w:t>
             </w:r>
@@ -1060,8 +1334,8 @@
               <w:rPr>
                 <w:rFonts w:ascii="宋体" w:eastAsia="宋体" w:hAnsi="宋体" w:cs="宋体"/>
                 <w:kern w:val="0"/>
-                <w:sz w:val="24"/>
-                <w:szCs w:val="24"/>
+                <w:sz w:val="18"/>
+                <w:szCs w:val="18"/>
               </w:rPr>
             </w:pPr>
             <w:r>
@@ -1070,8 +1344,8 @@
                 <w:b/>
                 <w:bCs/>
                 <w:kern w:val="0"/>
-                <w:sz w:val="24"/>
-                <w:szCs w:val="24"/>
+                <w:sz w:val="18"/>
+                <w:szCs w:val="18"/>
               </w:rPr>
               <w:t>linux.x64_11gR2_database_1of2.zip</w:t>
             </w:r>
@@ -1079,8 +1353,8 @@
               <w:rPr>
                 <w:rFonts w:ascii="宋体" w:eastAsia="宋体" w:hAnsi="宋体" w:cs="宋体"/>
                 <w:kern w:val="0"/>
-                <w:sz w:val="24"/>
-                <w:szCs w:val="24"/>
+                <w:sz w:val="18"/>
+                <w:szCs w:val="18"/>
               </w:rPr>
               <w:t> </w:t>
             </w:r>
@@ -1090,8 +1364,8 @@
                 <w:b/>
                 <w:bCs/>
                 <w:kern w:val="0"/>
-                <w:sz w:val="24"/>
-                <w:szCs w:val="24"/>
+                <w:sz w:val="18"/>
+                <w:szCs w:val="18"/>
               </w:rPr>
               <w:t>linux.x64_11gR2_database_2of2.zip</w:t>
             </w:r>
@@ -1099,31 +1373,6 @@
         </w:tc>
       </w:tr>
     </w:tbl>
-    <w:p>
-      <w:pPr>
-        <w:widowControl/>
-        <w:shd w:val="clear" w:color="auto" w:fill="FFFFFF"/>
-        <w:spacing w:before="125" w:after="125"/>
-        <w:jc w:val="left"/>
-        <w:rPr>
-          <w:rFonts w:ascii="Verdana" w:eastAsia="宋体" w:hAnsi="Verdana" w:cs="宋体"/>
-          <w:color w:val="000000"/>
-          <w:kern w:val="0"/>
-          <w:sz w:val="15"/>
-          <w:szCs w:val="15"/>
-        </w:rPr>
-      </w:pPr>
-      <w:r>
-        <w:rPr>
-          <w:rFonts w:ascii="Verdana" w:eastAsia="宋体" w:hAnsi="Verdana" w:cs="宋体"/>
-          <w:color w:val="000000"/>
-          <w:kern w:val="0"/>
-          <w:sz w:val="15"/>
-          <w:szCs w:val="15"/>
-        </w:rPr>
-        <w:t> </w:t>
-      </w:r>
-    </w:p>
     <w:p>
       <w:pPr>
         <w:widowControl/>
@@ -1404,47 +1653,92 @@
         <w:spacing w:before="125" w:after="125"/>
         <w:jc w:val="left"/>
         <w:rPr>
-          <w:rFonts w:ascii="Verdana" w:eastAsia="宋体" w:hAnsi="Verdana" w:cs="宋体"/>
-          <w:color w:val="000000"/>
-          <w:kern w:val="0"/>
-          <w:sz w:val="15"/>
-          <w:szCs w:val="15"/>
-        </w:rPr>
-      </w:pPr>
-      <w:r>
-        <w:rPr>
-          <w:rFonts w:ascii="Verdana" w:eastAsia="宋体" w:hAnsi="Verdana" w:cs="宋体"/>
-          <w:color w:val="000000"/>
-          <w:kern w:val="0"/>
-          <w:sz w:val="15"/>
-          <w:szCs w:val="15"/>
+          <w:rFonts w:ascii="Verdana" w:eastAsia="宋体" w:hAnsi="Verdana" w:cs="宋体" w:hint="eastAsia"/>
+          <w:color w:val="000000"/>
+          <w:kern w:val="0"/>
+          <w:sz w:val="15"/>
+          <w:szCs w:val="15"/>
+        </w:rPr>
+      </w:pPr>
+      <w:r>
+        <w:rPr>
+          <w:rFonts w:ascii="Verdana" w:eastAsia="宋体" w:hAnsi="Verdana" w:cs="宋体"/>
+          <w:color w:val="000000"/>
+          <w:kern w:val="0"/>
+          <w:sz w:val="15"/>
+          <w:szCs w:val="15"/>
+        </w:rPr>
+        <w:t> </w:t>
+      </w:r>
+    </w:p>
+    <w:p>
+      <w:pPr>
+        <w:widowControl/>
+        <w:shd w:val="clear" w:color="auto" w:fill="FFFFFF"/>
+        <w:spacing w:before="125" w:after="125"/>
+        <w:jc w:val="left"/>
+        <w:rPr>
+          <w:rFonts w:ascii="Verdana" w:eastAsia="宋体" w:hAnsi="Verdana" w:cs="宋体" w:hint="eastAsia"/>
+          <w:color w:val="000000"/>
+          <w:kern w:val="0"/>
+          <w:sz w:val="15"/>
+          <w:szCs w:val="15"/>
+        </w:rPr>
+      </w:pPr>
+    </w:p>
+    <w:p>
+      <w:pPr>
+        <w:widowControl/>
+        <w:shd w:val="clear" w:color="auto" w:fill="FFFFFF"/>
+        <w:spacing w:before="125" w:after="125"/>
+        <w:jc w:val="left"/>
+        <w:rPr>
+          <w:rFonts w:ascii="Verdana" w:eastAsia="宋体" w:hAnsi="Verdana" w:cs="宋体" w:hint="eastAsia"/>
+          <w:color w:val="000000"/>
+          <w:kern w:val="0"/>
+          <w:sz w:val="15"/>
+          <w:szCs w:val="15"/>
+        </w:rPr>
+      </w:pPr>
+    </w:p>
+    <w:p>
+      <w:pPr>
+        <w:widowControl/>
+        <w:shd w:val="clear" w:color="auto" w:fill="FFFFFF"/>
+        <w:spacing w:before="125" w:after="125"/>
+        <w:jc w:val="left"/>
+        <w:rPr>
+          <w:rFonts w:ascii="Verdana" w:eastAsia="宋体" w:hAnsi="Verdana" w:cs="宋体"/>
+          <w:color w:val="000000"/>
+          <w:kern w:val="0"/>
+          <w:sz w:val="15"/>
+          <w:szCs w:val="15"/>
+        </w:rPr>
+      </w:pPr>
+    </w:p>
+    <w:p>
+      <w:pPr>
+        <w:widowControl/>
+        <w:shd w:val="clear" w:color="auto" w:fill="FFFFFF"/>
+        <w:jc w:val="left"/>
+        <w:rPr>
+          <w:rFonts w:ascii="Verdana" w:eastAsia="宋体" w:hAnsi="Verdana" w:cs="宋体"/>
+          <w:color w:val="000000"/>
+          <w:kern w:val="0"/>
+          <w:sz w:val="15"/>
+          <w:szCs w:val="15"/>
+        </w:rPr>
+      </w:pPr>
+      <w:r>
+        <w:rPr>
+          <w:rFonts w:ascii="Verdana" w:eastAsia="宋体" w:hAnsi="Verdana" w:cs="宋体"/>
+          <w:b/>
+          <w:bCs/>
+          <w:color w:val="000000"/>
+          <w:kern w:val="0"/>
+          <w:sz w:val="15"/>
         </w:rPr>
         <w:lastRenderedPageBreak/>
-        <w:t> </w:t>
-      </w:r>
-    </w:p>
-    <w:p>
-      <w:pPr>
-        <w:widowControl/>
-        <w:shd w:val="clear" w:color="auto" w:fill="FFFFFF"/>
-        <w:jc w:val="left"/>
-        <w:rPr>
-          <w:rFonts w:ascii="Verdana" w:eastAsia="宋体" w:hAnsi="Verdana" w:cs="宋体"/>
-          <w:color w:val="000000"/>
-          <w:kern w:val="0"/>
-          <w:sz w:val="15"/>
-          <w:szCs w:val="15"/>
-        </w:rPr>
-      </w:pPr>
-      <w:r>
-        <w:rPr>
-          <w:rFonts w:ascii="Verdana" w:eastAsia="宋体" w:hAnsi="Verdana" w:cs="宋体"/>
-          <w:b/>
-          <w:bCs/>
-          <w:color w:val="000000"/>
-          <w:kern w:val="0"/>
-          <w:sz w:val="15"/>
-        </w:rPr>
         <w:t>步骤</w:t>
       </w:r>
       <w:r>
@@ -1691,23 +1985,162 @@
         <w:jc w:val="left"/>
         <w:rPr>
           <w:rFonts w:ascii="Verdana" w:eastAsia="宋体" w:hAnsi="Verdana" w:cs="宋体"/>
-          <w:color w:val="000000"/>
-          <w:kern w:val="0"/>
-          <w:sz w:val="15"/>
-          <w:szCs w:val="15"/>
-        </w:rPr>
-      </w:pPr>
-      <w:r>
-        <w:rPr>
-          <w:rFonts w:ascii="Verdana" w:eastAsia="宋体" w:hAnsi="Verdana" w:cs="宋体"/>
-          <w:b/>
-          <w:bCs/>
-          <w:color w:val="000000"/>
-          <w:kern w:val="0"/>
-          <w:sz w:val="15"/>
-        </w:rPr>
-        <w:t>[root@oracledb ~]# yum -y install gcc gcc-c++ make binutilscompat-libstdc++-33 elfutils-libelf elfutils-libelf-devel glibc glibc-commonglibc-devel libaio libaio-devel libgcclibstdc++ libstdc++-devel unixODBC unixODBC-devel</w:t>
-      </w:r>
+          <w:b/>
+          <w:bCs/>
+          <w:color w:val="000000"/>
+          <w:kern w:val="0"/>
+          <w:sz w:val="15"/>
+        </w:rPr>
+      </w:pPr>
+      <w:r>
+        <w:rPr>
+          <w:rFonts w:ascii="Verdana" w:eastAsia="宋体" w:hAnsi="Verdana" w:cs="宋体"/>
+          <w:b/>
+          <w:bCs/>
+          <w:color w:val="000000"/>
+          <w:kern w:val="0"/>
+          <w:sz w:val="15"/>
+        </w:rPr>
+        <w:t>[root@oracledb ~]# yum -y install gcc gcc-c++ make binutilscompat-libstdc++-33 elfutils-libelf elfutils-libelf-devel glibc glibc-commonglibc-devel libaio libaio-devel libgcc</w:t>
+      </w:r>
+      <w:r>
+        <w:rPr>
+          <w:rFonts w:ascii="Verdana" w:eastAsia="宋体" w:hAnsi="Verdana" w:cs="宋体" w:hint="eastAsia"/>
+          <w:b/>
+          <w:bCs/>
+          <w:color w:val="000000"/>
+          <w:kern w:val="0"/>
+          <w:sz w:val="15"/>
+        </w:rPr>
+        <w:t xml:space="preserve"> </w:t>
+      </w:r>
+      <w:r>
+        <w:rPr>
+          <w:rFonts w:ascii="Verdana" w:eastAsia="宋体" w:hAnsi="Verdana" w:cs="宋体"/>
+          <w:b/>
+          <w:bCs/>
+          <w:color w:val="000000"/>
+          <w:kern w:val="0"/>
+          <w:sz w:val="15"/>
+        </w:rPr>
+        <w:t>libstdc++ libstdc++-devel unixODBC unixODBC-devel</w:t>
+      </w:r>
+    </w:p>
+    <w:p>
+      <w:pPr>
+        <w:widowControl/>
+        <w:shd w:val="clear" w:color="auto" w:fill="FFFFFF"/>
+        <w:jc w:val="left"/>
+        <w:rPr>
+          <w:rFonts w:ascii="Verdana" w:eastAsia="宋体" w:hAnsi="Verdana" w:cs="宋体"/>
+          <w:b/>
+          <w:bCs/>
+          <w:color w:val="000000"/>
+          <w:kern w:val="0"/>
+          <w:sz w:val="15"/>
+        </w:rPr>
+      </w:pPr>
+    </w:p>
+    <w:p>
+      <w:pPr>
+        <w:widowControl/>
+        <w:shd w:val="clear" w:color="auto" w:fill="FFFFFF"/>
+        <w:jc w:val="left"/>
+        <w:rPr>
+          <w:rFonts w:ascii="Verdana" w:eastAsia="宋体" w:hAnsi="Verdana" w:cs="宋体"/>
+          <w:b/>
+          <w:bCs/>
+          <w:color w:val="000000"/>
+          <w:kern w:val="0"/>
+          <w:sz w:val="15"/>
+        </w:rPr>
+      </w:pPr>
+      <w:r>
+        <w:rPr>
+          <w:rFonts w:ascii="Arial" w:hAnsi="Arial" w:cs="Arial"/>
+          <w:b/>
+          <w:color w:val="333333"/>
+          <w:sz w:val="16"/>
+          <w:szCs w:val="16"/>
+          <w:shd w:val="clear" w:color="auto" w:fill="FFFFFF"/>
+        </w:rPr>
+        <w:t>yum install libXp.i686 libXp-devel.i686 libXt.i686 libXt-devel.i686 libXtst.i686 libXtst-devel.i686 make.x86_64 gcc.x86_64 libaio.x86_64 glibc-devel.i686 libgcc.i686</w:t>
+      </w:r>
+      <w:r>
+        <w:rPr>
+          <w:rFonts w:ascii="Arial" w:hAnsi="Arial" w:cs="Arial" w:hint="eastAsia"/>
+          <w:b/>
+          <w:color w:val="333333"/>
+          <w:sz w:val="16"/>
+          <w:szCs w:val="16"/>
+        </w:rPr>
+        <w:t xml:space="preserve"> </w:t>
+      </w:r>
+      <w:r>
+        <w:rPr>
+          <w:rFonts w:ascii="Arial" w:hAnsi="Arial" w:cs="Arial"/>
+          <w:b/>
+          <w:color w:val="333333"/>
+          <w:sz w:val="16"/>
+          <w:szCs w:val="16"/>
+          <w:shd w:val="clear" w:color="auto" w:fill="FFFFFF"/>
+        </w:rPr>
+        <w:t>glibc-devel.x86_64 compat-libstdc++-33 -y</w:t>
+      </w:r>
+    </w:p>
+    <w:p>
+      <w:pPr>
+        <w:widowControl/>
+        <w:shd w:val="clear" w:color="auto" w:fill="FFFFFF"/>
+        <w:jc w:val="left"/>
+        <w:rPr>
+          <w:rFonts w:ascii="Arial" w:hAnsi="Arial" w:cs="Arial"/>
+          <w:b/>
+          <w:color w:val="333333"/>
+          <w:sz w:val="16"/>
+          <w:szCs w:val="16"/>
+          <w:shd w:val="clear" w:color="auto" w:fill="FFFFFF"/>
+        </w:rPr>
+      </w:pPr>
+    </w:p>
+    <w:p>
+      <w:pPr>
+        <w:widowControl/>
+        <w:shd w:val="clear" w:color="auto" w:fill="FFFFFF"/>
+        <w:jc w:val="left"/>
+        <w:rPr>
+          <w:rFonts w:ascii="Verdana" w:eastAsia="宋体" w:hAnsi="Verdana" w:cs="宋体"/>
+          <w:color w:val="000000"/>
+          <w:kern w:val="0"/>
+          <w:sz w:val="15"/>
+          <w:szCs w:val="15"/>
+        </w:rPr>
+      </w:pPr>
+      <w:r>
+        <w:rPr>
+          <w:rFonts w:ascii="Arial" w:hAnsi="Arial" w:cs="Arial"/>
+          <w:b/>
+          <w:color w:val="333333"/>
+          <w:sz w:val="16"/>
+          <w:szCs w:val="16"/>
+          <w:shd w:val="clear" w:color="auto" w:fill="FFFFFF"/>
+        </w:rPr>
+        <w:t>yum install glibc* gcc* make* compat-db* libstdc* libXp* libXtst* compat-libstdc++* -y</w:t>
+      </w:r>
+    </w:p>
+    <w:p>
+      <w:pPr>
+        <w:widowControl/>
+        <w:shd w:val="clear" w:color="auto" w:fill="FFFFFF"/>
+        <w:jc w:val="left"/>
+        <w:rPr>
+          <w:rFonts w:ascii="Verdana" w:eastAsia="宋体" w:hAnsi="Verdana" w:cs="宋体"/>
+          <w:color w:val="000000"/>
+          <w:kern w:val="0"/>
+          <w:sz w:val="15"/>
+          <w:szCs w:val="15"/>
+        </w:rPr>
+      </w:pPr>
     </w:p>
     <w:p>
       <w:pPr>
@@ -1808,31 +2241,6 @@
       <w:pPr>
         <w:widowControl/>
         <w:shd w:val="clear" w:color="auto" w:fill="FFFFFF"/>
-        <w:spacing w:before="125" w:after="125"/>
-        <w:jc w:val="left"/>
-        <w:rPr>
-          <w:rFonts w:ascii="Verdana" w:eastAsia="宋体" w:hAnsi="Verdana" w:cs="宋体"/>
-          <w:color w:val="000000"/>
-          <w:kern w:val="0"/>
-          <w:sz w:val="15"/>
-          <w:szCs w:val="15"/>
-        </w:rPr>
-      </w:pPr>
-      <w:r>
-        <w:rPr>
-          <w:rFonts w:ascii="Verdana" w:eastAsia="宋体" w:hAnsi="Verdana" w:cs="宋体"/>
-          <w:color w:val="000000"/>
-          <w:kern w:val="0"/>
-          <w:sz w:val="15"/>
-          <w:szCs w:val="15"/>
-        </w:rPr>
-        <w:t> </w:t>
-      </w:r>
-    </w:p>
-    <w:p>
-      <w:pPr>
-        <w:widowControl/>
-        <w:shd w:val="clear" w:color="auto" w:fill="FFFFFF"/>
         <w:jc w:val="left"/>
         <w:rPr>
           <w:rFonts w:ascii="Verdana" w:eastAsia="宋体" w:hAnsi="Verdana" w:cs="宋体"/>
@@ -1948,32 +2356,65 @@
           <w:kern w:val="0"/>
           <w:sz w:val="15"/>
         </w:rPr>
-        <w:t>[root@oracledb ~]# useradd -u 256 -g oinstall -G dba -d /opt/oracle -s /bin/bash -m</w:t>
-      </w:r>
-    </w:p>
-    <w:p>
-      <w:pPr>
-        <w:widowControl/>
-        <w:shd w:val="clear" w:color="auto" w:fill="FFFFFF"/>
-        <w:jc w:val="left"/>
-        <w:rPr>
-          <w:rFonts w:ascii="Verdana" w:eastAsia="宋体" w:hAnsi="Verdana" w:cs="宋体"/>
-          <w:color w:val="000000"/>
-          <w:kern w:val="0"/>
-          <w:sz w:val="15"/>
-          <w:szCs w:val="15"/>
-        </w:rPr>
-      </w:pPr>
-      <w:r>
-        <w:rPr>
-          <w:rFonts w:ascii="Verdana" w:eastAsia="宋体" w:hAnsi="Verdana" w:cs="宋体"/>
-          <w:b/>
-          <w:bCs/>
-          <w:color w:val="000000"/>
-          <w:kern w:val="0"/>
-          <w:sz w:val="15"/>
-        </w:rPr>
-        <w:t>    [root@oracledb ~]# echo oracle | passwd --stdin oracle</w:t>
+        <w:t xml:space="preserve">[root@oracledb ~]# useradd -u 256 -g oinstall -G dba -d /opt/oracle -s /bin/bash </w:t>
+      </w:r>
+      <w:r>
+        <w:rPr>
+          <w:rFonts w:ascii="Verdana" w:eastAsia="宋体" w:hAnsi="Verdana" w:cs="宋体"/>
+          <w:b/>
+          <w:bCs/>
+          <w:color w:val="000000"/>
+          <w:kern w:val="0"/>
+          <w:sz w:val="15"/>
+        </w:rPr>
+        <w:t>–</w:t>
+      </w:r>
+      <w:r>
+        <w:rPr>
+          <w:rFonts w:ascii="Verdana" w:eastAsia="宋体" w:hAnsi="Verdana" w:cs="宋体"/>
+          <w:b/>
+          <w:bCs/>
+          <w:color w:val="000000"/>
+          <w:kern w:val="0"/>
+          <w:sz w:val="15"/>
+        </w:rPr>
+        <w:t>m</w:t>
+      </w:r>
+      <w:r>
+        <w:rPr>
+          <w:rFonts w:ascii="Verdana" w:eastAsia="宋体" w:hAnsi="Verdana" w:cs="宋体" w:hint="eastAsia"/>
+          <w:b/>
+          <w:bCs/>
+          <w:color w:val="000000"/>
+          <w:kern w:val="0"/>
+          <w:sz w:val="15"/>
+        </w:rPr>
+        <w:t xml:space="preserve"> oracle</w:t>
+      </w:r>
+    </w:p>
+    <w:p>
+      <w:pPr>
+        <w:widowControl/>
+        <w:shd w:val="clear" w:color="auto" w:fill="FFFFFF"/>
+        <w:jc w:val="left"/>
+        <w:rPr>
+          <w:rFonts w:ascii="Verdana" w:eastAsia="宋体" w:hAnsi="Verdana" w:cs="宋体"/>
+          <w:color w:val="000000"/>
+          <w:kern w:val="0"/>
+          <w:sz w:val="15"/>
+          <w:szCs w:val="15"/>
+        </w:rPr>
+      </w:pPr>
+      <w:r>
+        <w:rPr>
+          <w:rFonts w:ascii="Verdana" w:eastAsia="宋体" w:hAnsi="Verdana" w:cs="宋体"/>
+          <w:b/>
+          <w:bCs/>
+          <w:color w:val="000000"/>
+          <w:kern w:val="0"/>
+          <w:sz w:val="15"/>
+        </w:rPr>
+        <w:t>[root@oracledb ~]# echo oracle | passwd --stdin oracle</w:t>
       </w:r>
     </w:p>
     <w:p>
@@ -2408,6 +2849,94 @@
       <w:pPr>
         <w:widowControl/>
         <w:shd w:val="clear" w:color="auto" w:fill="FFFFFF"/>
+        <w:jc w:val="left"/>
+        <w:rPr>
+          <w:rFonts w:ascii="Verdana" w:eastAsia="宋体" w:hAnsi="Verdana" w:cs="宋体" w:hint="eastAsia"/>
+          <w:b/>
+          <w:bCs/>
+          <w:color w:val="000000"/>
+          <w:kern w:val="0"/>
+          <w:sz w:val="15"/>
+        </w:rPr>
+      </w:pPr>
+    </w:p>
+    <w:p>
+      <w:pPr>
+        <w:widowControl/>
+        <w:shd w:val="clear" w:color="auto" w:fill="FFFFFF"/>
+        <w:jc w:val="left"/>
+        <w:rPr>
+          <w:rFonts w:ascii="Verdana" w:eastAsia="宋体" w:hAnsi="Verdana" w:cs="宋体"/>
+          <w:color w:val="000000"/>
+          <w:kern w:val="0"/>
+          <w:sz w:val="15"/>
+          <w:szCs w:val="15"/>
+        </w:rPr>
+      </w:pPr>
+      <w:r>
+        <w:rPr>
+          <w:rFonts w:ascii="Verdana" w:eastAsia="宋体" w:hAnsi="Verdana" w:cs="宋体"/>
+          <w:b/>
+          <w:bCs/>
+          <w:color w:val="000000"/>
+          <w:kern w:val="0"/>
+          <w:sz w:val="15"/>
+        </w:rPr>
+        <w:lastRenderedPageBreak/>
+        <w:t>步骤</w:t>
+      </w:r>
+      <w:r>
+        <w:rPr>
+          <w:rFonts w:ascii="Verdana" w:eastAsia="宋体" w:hAnsi="Verdana" w:cs="宋体"/>
+          <w:b/>
+          <w:bCs/>
+          <w:color w:val="000000"/>
+          <w:kern w:val="0"/>
+          <w:sz w:val="15"/>
+        </w:rPr>
+        <w:t xml:space="preserve"> 5     </w:t>
+      </w:r>
+      <w:r>
+        <w:rPr>
+          <w:rFonts w:ascii="Verdana" w:eastAsia="宋体" w:hAnsi="Verdana" w:cs="宋体"/>
+          <w:b/>
+          <w:bCs/>
+          <w:color w:val="000000"/>
+          <w:kern w:val="0"/>
+          <w:sz w:val="15"/>
+        </w:rPr>
+        <w:t>修改内核参数</w:t>
+      </w:r>
+    </w:p>
+    <w:p>
+      <w:pPr>
+        <w:widowControl/>
+        <w:shd w:val="clear" w:color="auto" w:fill="FFFFFF"/>
+        <w:jc w:val="left"/>
+        <w:rPr>
+          <w:rFonts w:ascii="Verdana" w:eastAsia="宋体" w:hAnsi="Verdana" w:cs="宋体"/>
+          <w:color w:val="000000"/>
+          <w:kern w:val="0"/>
+          <w:sz w:val="15"/>
+          <w:szCs w:val="15"/>
+        </w:rPr>
+      </w:pPr>
+      <w:r>
+        <w:rPr>
+          <w:rFonts w:ascii="Verdana" w:eastAsia="宋体" w:hAnsi="Verdana" w:cs="宋体"/>
+          <w:b/>
+          <w:bCs/>
+          <w:color w:val="000000"/>
+          <w:kern w:val="0"/>
+          <w:sz w:val="15"/>
+        </w:rPr>
+        <w:t>[root@oracledb ~]# vim /etc/sysctl.conf</w:t>
+      </w:r>
+    </w:p>
+    <w:p>
+      <w:pPr>
+        <w:widowControl/>
+        <w:shd w:val="clear" w:color="auto" w:fill="FFFFFF"/>
         <w:spacing w:before="125" w:after="125"/>
         <w:jc w:val="left"/>
         <w:rPr>
@@ -2421,110 +2950,12 @@
       <w:r>
         <w:rPr>
           <w:rFonts w:ascii="Verdana" w:eastAsia="宋体" w:hAnsi="Verdana" w:cs="宋体"/>
-          <w:color w:val="000000"/>
-          <w:kern w:val="0"/>
-          <w:sz w:val="15"/>
-          <w:szCs w:val="15"/>
-        </w:rPr>
-        <w:t> </w:t>
-      </w:r>
-    </w:p>
-    <w:p>
-      <w:pPr>
-        <w:widowControl/>
-        <w:shd w:val="clear" w:color="auto" w:fill="FFFFFF"/>
-        <w:jc w:val="left"/>
-        <w:rPr>
-          <w:rFonts w:ascii="Verdana" w:eastAsia="宋体" w:hAnsi="Verdana" w:cs="宋体"/>
-          <w:color w:val="000000"/>
-          <w:kern w:val="0"/>
-          <w:sz w:val="15"/>
-          <w:szCs w:val="15"/>
-        </w:rPr>
-      </w:pPr>
-      <w:r>
-        <w:rPr>
-          <w:rFonts w:ascii="Verdana" w:eastAsia="宋体" w:hAnsi="Verdana" w:cs="宋体"/>
-          <w:b/>
-          <w:bCs/>
-          <w:color w:val="000000"/>
-          <w:kern w:val="0"/>
-          <w:sz w:val="15"/>
-        </w:rPr>
-        <w:t>步骤</w:t>
-      </w:r>
-      <w:r>
-        <w:rPr>
-          <w:rFonts w:ascii="Verdana" w:eastAsia="宋体" w:hAnsi="Verdana" w:cs="宋体"/>
-          <w:b/>
-          <w:bCs/>
-          <w:color w:val="000000"/>
-          <w:kern w:val="0"/>
-          <w:sz w:val="15"/>
-        </w:rPr>
-        <w:t xml:space="preserve"> 5     </w:t>
-      </w:r>
-      <w:r>
-        <w:rPr>
-          <w:rFonts w:ascii="Verdana" w:eastAsia="宋体" w:hAnsi="Verdana" w:cs="宋体"/>
-          <w:b/>
-          <w:bCs/>
-          <w:color w:val="000000"/>
-          <w:kern w:val="0"/>
-          <w:sz w:val="15"/>
-        </w:rPr>
-        <w:t>修改内核参数</w:t>
-      </w:r>
-    </w:p>
-    <w:p>
-      <w:pPr>
-        <w:widowControl/>
-        <w:shd w:val="clear" w:color="auto" w:fill="FFFFFF"/>
-        <w:jc w:val="left"/>
-        <w:rPr>
-          <w:rFonts w:ascii="Verdana" w:eastAsia="宋体" w:hAnsi="Verdana" w:cs="宋体"/>
-          <w:color w:val="000000"/>
-          <w:kern w:val="0"/>
-          <w:sz w:val="15"/>
-          <w:szCs w:val="15"/>
-        </w:rPr>
-      </w:pPr>
-      <w:r>
-        <w:rPr>
-          <w:rFonts w:ascii="Verdana" w:eastAsia="宋体" w:hAnsi="Verdana" w:cs="宋体"/>
-          <w:b/>
-          <w:bCs/>
-          <w:color w:val="000000"/>
-          <w:kern w:val="0"/>
-          <w:sz w:val="15"/>
-        </w:rPr>
-        <w:t>[root@oracledb ~]# vim /etc/sysctl.conf</w:t>
-      </w:r>
-    </w:p>
-    <w:p>
-      <w:pPr>
-        <w:widowControl/>
-        <w:shd w:val="clear" w:color="auto" w:fill="FFFFFF"/>
-        <w:spacing w:before="125" w:after="125"/>
-        <w:jc w:val="left"/>
-        <w:rPr>
-          <w:rFonts w:ascii="Verdana" w:eastAsia="宋体" w:hAnsi="Verdana" w:cs="宋体"/>
-          <w:color w:val="000000"/>
-          <w:kern w:val="0"/>
-          <w:sz w:val="15"/>
-          <w:szCs w:val="15"/>
-        </w:rPr>
-      </w:pPr>
-      <w:r>
-        <w:rPr>
-          <w:rFonts w:ascii="Verdana" w:eastAsia="宋体" w:hAnsi="Verdana" w:cs="宋体"/>
           <w:noProof/>
           <w:color w:val="000000"/>
           <w:kern w:val="0"/>
           <w:sz w:val="15"/>
           <w:szCs w:val="15"/>
         </w:rPr>
-        <w:lastRenderedPageBreak/>
         <w:drawing>
           <wp:inline distT="0" distB="0" distL="0" distR="0">
             <wp:extent cx="5279390" cy="1510665"/>
@@ -4272,6 +4703,7 @@
           <w:kern w:val="0"/>
           <w:sz w:val="15"/>
         </w:rPr>
+        <w:lastRenderedPageBreak/>
         <w:t>       250</w:t>
       </w:r>
       <w:r>
@@ -4388,7 +4820,6 @@
           <w:kern w:val="0"/>
           <w:sz w:val="15"/>
         </w:rPr>
-        <w:lastRenderedPageBreak/>
         <w:t>       100</w:t>
       </w:r>
       <w:r>
@@ -5398,7 +5829,7 @@
         <w:tblLook w:val="04A0"/>
       </w:tblPr>
       <w:tblGrid>
-        <w:gridCol w:w="7197"/>
+        <w:gridCol w:w="5417"/>
       </w:tblGrid>
       <w:tr>
         <w:tc>
@@ -5426,8 +5857,8 @@
               <w:rPr>
                 <w:rFonts w:ascii="宋体" w:eastAsia="宋体" w:hAnsi="宋体" w:cs="宋体"/>
                 <w:kern w:val="0"/>
-                <w:sz w:val="24"/>
-                <w:szCs w:val="24"/>
+                <w:sz w:val="18"/>
+                <w:szCs w:val="18"/>
               </w:rPr>
             </w:pPr>
             <w:r>
@@ -5436,8 +5867,8 @@
                 <w:b/>
                 <w:bCs/>
                 <w:kern w:val="0"/>
-                <w:sz w:val="24"/>
-                <w:szCs w:val="24"/>
+                <w:sz w:val="18"/>
+                <w:szCs w:val="18"/>
               </w:rPr>
               <w:t># sysctl -a|grep sem</w:t>
             </w:r>
@@ -5449,8 +5880,8 @@
               <w:rPr>
                 <w:rFonts w:ascii="宋体" w:eastAsia="宋体" w:hAnsi="宋体" w:cs="宋体"/>
                 <w:kern w:val="0"/>
-                <w:sz w:val="24"/>
-                <w:szCs w:val="24"/>
+                <w:sz w:val="18"/>
+                <w:szCs w:val="18"/>
               </w:rPr>
             </w:pPr>
             <w:r>
@@ -5459,8 +5890,8 @@
                 <w:b/>
                 <w:bCs/>
                 <w:kern w:val="0"/>
-                <w:sz w:val="24"/>
-                <w:szCs w:val="24"/>
+                <w:sz w:val="18"/>
+                <w:szCs w:val="18"/>
               </w:rPr>
               <w:t>kernel.sem = 250        32000   100     128</w:t>
             </w:r>
@@ -5946,6 +6377,7 @@
           <w:kern w:val="0"/>
           <w:sz w:val="15"/>
         </w:rPr>
+        <w:lastRenderedPageBreak/>
         <w:t>msgmni</w:t>
       </w:r>
       <w:r>
@@ -6018,7 +6450,6 @@
           <w:kern w:val="0"/>
           <w:sz w:val="15"/>
         </w:rPr>
-        <w:lastRenderedPageBreak/>
         <w:t>msgmax</w:t>
       </w:r>
       <w:r>
@@ -7409,6 +7840,7 @@
           <w:kern w:val="0"/>
           <w:sz w:val="15"/>
         </w:rPr>
+        <w:lastRenderedPageBreak/>
         <w:t>步骤</w:t>
       </w:r>
       <w:r>
@@ -7481,7 +7913,6 @@
           <w:kern w:val="0"/>
           <w:sz w:val="15"/>
         </w:rPr>
-        <w:lastRenderedPageBreak/>
         <w:t>[root@oracledb ~]# mkdir -p /opt/oracle/oradata</w:t>
       </w:r>
     </w:p>
@@ -7925,10 +8356,11 @@
         <w:jc w:val="left"/>
         <w:rPr>
           <w:rFonts w:ascii="Verdana" w:eastAsia="宋体" w:hAnsi="Verdana" w:cs="宋体"/>
-          <w:color w:val="000000"/>
-          <w:kern w:val="0"/>
-          <w:sz w:val="15"/>
-          <w:szCs w:val="15"/>
+          <w:b/>
+          <w:bCs/>
+          <w:color w:val="000000"/>
+          <w:kern w:val="0"/>
+          <w:sz w:val="15"/>
         </w:rPr>
       </w:pPr>
       <w:r>
@@ -7942,6 +8374,68 @@
         </w:rPr>
         <w:t>export ORACLE_SID=orcl</w:t>
       </w:r>
+    </w:p>
+    <w:p>
+      <w:pPr>
+        <w:widowControl/>
+        <w:shd w:val="clear" w:color="auto" w:fill="FFFFFF"/>
+        <w:jc w:val="left"/>
+        <w:rPr>
+          <w:rFonts w:ascii="Arial" w:hAnsi="Arial" w:cs="Arial"/>
+          <w:b/>
+          <w:color w:val="333333"/>
+          <w:sz w:val="16"/>
+          <w:szCs w:val="16"/>
+          <w:shd w:val="clear" w:color="auto" w:fill="FFFFFF"/>
+        </w:rPr>
+      </w:pPr>
+      <w:r>
+        <w:rPr>
+          <w:rFonts w:ascii="Arial" w:hAnsi="Arial" w:cs="Arial" w:hint="eastAsia"/>
+          <w:b/>
+          <w:color w:val="333333"/>
+          <w:sz w:val="16"/>
+          <w:szCs w:val="16"/>
+          <w:shd w:val="clear" w:color="auto" w:fill="FFFFFF"/>
+        </w:rPr>
+        <w:t xml:space="preserve">export </w:t>
+      </w:r>
+      <w:r>
+        <w:rPr>
+          <w:rFonts w:ascii="Arial" w:hAnsi="Arial" w:cs="Arial"/>
+          <w:b/>
+          <w:color w:val="333333"/>
+          <w:sz w:val="16"/>
+          <w:szCs w:val="16"/>
+          <w:shd w:val="clear" w:color="auto" w:fill="FFFFFF"/>
+        </w:rPr>
+        <w:t>LD_LIBRARY_PATH=$ORACLE_HOME/lib</w:t>
+      </w:r>
+      <w:r>
+        <w:rPr>
+          <w:rFonts w:ascii="Arial" w:hAnsi="Arial" w:cs="Arial" w:hint="eastAsia"/>
+          <w:b/>
+          <w:color w:val="333333"/>
+          <w:sz w:val="16"/>
+          <w:szCs w:val="16"/>
+          <w:shd w:val="clear" w:color="auto" w:fill="FFFFFF"/>
+        </w:rPr>
+        <w:t>64</w:t>
+      </w:r>
+    </w:p>
+    <w:p>
+      <w:pPr>
+        <w:widowControl/>
+        <w:shd w:val="clear" w:color="auto" w:fill="FFFFFF"/>
+        <w:jc w:val="left"/>
+        <w:rPr>
+          <w:rFonts w:ascii="Verdana" w:eastAsia="宋体" w:hAnsi="Verdana" w:cs="宋体"/>
+          <w:color w:val="000000"/>
+          <w:kern w:val="0"/>
+          <w:sz w:val="15"/>
+          <w:szCs w:val="15"/>
+        </w:rPr>
+      </w:pPr>
     </w:p>
     <w:p>
       <w:pPr>
@@ -8432,6 +8926,21 @@
     <w:p>
       <w:pPr>
         <w:widowControl/>
+        <w:shd w:val="clear" w:color="auto" w:fill="FFFFFF"/>
+        <w:spacing w:before="125" w:after="125"/>
+        <w:jc w:val="left"/>
+        <w:rPr>
+          <w:rFonts w:ascii="Verdana" w:eastAsia="宋体" w:hAnsi="Verdana" w:cs="宋体"/>
+          <w:color w:val="000000"/>
+          <w:kern w:val="0"/>
+          <w:sz w:val="15"/>
+          <w:szCs w:val="15"/>
+        </w:rPr>
+      </w:pPr>
+    </w:p>
+    <w:p>
+      <w:pPr>
+        <w:widowControl/>
         <w:numPr>
           <w:ilvl w:val="0"/>
           <w:numId w:val="3"/>
@@ -8587,7 +9096,6 @@
           <w:kern w:val="0"/>
           <w:sz w:val="15"/>
         </w:rPr>
-        <w:lastRenderedPageBreak/>
         <w:t> </w:t>
       </w:r>
       <w:r>
@@ -9007,10 +9515,11 @@
         <w:jc w:val="left"/>
         <w:rPr>
           <w:rFonts w:ascii="Verdana" w:eastAsia="宋体" w:hAnsi="Verdana" w:cs="宋体"/>
-          <w:color w:val="000000"/>
-          <w:kern w:val="0"/>
-          <w:sz w:val="15"/>
-          <w:szCs w:val="15"/>
+          <w:b/>
+          <w:bCs/>
+          <w:color w:val="000000"/>
+          <w:kern w:val="0"/>
+          <w:sz w:val="15"/>
         </w:rPr>
       </w:pPr>
       <w:r>
@@ -9023,6 +9532,71 @@
           <w:sz w:val="15"/>
         </w:rPr>
         <w:t>[root@oracledb ~]#xhost+</w:t>
+      </w:r>
+    </w:p>
+    <w:p>
+      <w:pPr>
+        <w:widowControl/>
+        <w:shd w:val="clear" w:color="auto" w:fill="FFFFFF"/>
+        <w:jc w:val="left"/>
+        <w:rPr>
+          <w:rFonts w:ascii="Verdana" w:eastAsia="宋体" w:hAnsi="Verdana" w:cs="宋体"/>
+          <w:color w:val="000000"/>
+          <w:kern w:val="0"/>
+          <w:sz w:val="15"/>
+          <w:szCs w:val="15"/>
+        </w:rPr>
+      </w:pPr>
+      <w:r>
+        <w:rPr>
+          <w:rFonts w:ascii="Verdana" w:eastAsia="宋体" w:hAnsi="Verdana" w:cs="宋体"/>
+          <w:b/>
+          <w:bCs/>
+          <w:color w:val="000000"/>
+          <w:kern w:val="0"/>
+          <w:sz w:val="15"/>
+        </w:rPr>
+        <w:t>[root@oracledb ~]#</w:t>
+      </w:r>
+      <w:r>
+        <w:rPr>
+          <w:rStyle w:val="hljs-keyword"/>
+          <w:rFonts w:ascii="Consolas" w:hAnsi="Consolas"/>
+          <w:color w:val="000088"/>
+          <w:sz w:val="16"/>
+          <w:szCs w:val="16"/>
+        </w:rPr>
+        <w:t>chmod</w:t>
+      </w:r>
+      <w:r>
+        <w:rPr>
+          <w:rFonts w:ascii="Consolas" w:hAnsi="Consolas"/>
+          <w:color w:val="000000"/>
+          <w:sz w:val="16"/>
+          <w:szCs w:val="16"/>
+          <w:shd w:val="clear" w:color="auto" w:fill="F6F8FA"/>
+        </w:rPr>
+        <w:t xml:space="preserve"> -R </w:t>
+      </w:r>
+      <w:r>
+        <w:rPr>
+          <w:rStyle w:val="hljs-number"/>
+          <w:rFonts w:ascii="Consolas" w:hAnsi="Consolas"/>
+          <w:color w:val="006666"/>
+          <w:sz w:val="16"/>
+          <w:szCs w:val="16"/>
+        </w:rPr>
+        <w:t>755</w:t>
+      </w:r>
+      <w:r>
+        <w:rPr>
+          <w:rFonts w:ascii="Consolas" w:hAnsi="Consolas"/>
+          <w:color w:val="000000"/>
+          <w:sz w:val="16"/>
+          <w:szCs w:val="16"/>
+          <w:shd w:val="clear" w:color="auto" w:fill="F6F8FA"/>
+        </w:rPr>
+        <w:t xml:space="preserve"> database</w:t>
       </w:r>
     </w:p>
     <w:p>
@@ -10101,6 +10675,122 @@
           <w:szCs w:val="15"/>
         </w:rPr>
       </w:pPr>
+    </w:p>
+    <w:p>
+      <w:pPr>
+        <w:widowControl/>
+        <w:shd w:val="clear" w:color="auto" w:fill="FFFFFF"/>
+        <w:spacing w:before="125" w:after="125"/>
+        <w:jc w:val="left"/>
+        <w:rPr>
+          <w:rFonts w:ascii="Verdana" w:eastAsia="宋体" w:hAnsi="Verdana" w:cs="宋体"/>
+          <w:color w:val="000000"/>
+          <w:kern w:val="0"/>
+          <w:sz w:val="15"/>
+          <w:szCs w:val="15"/>
+        </w:rPr>
+      </w:pPr>
+    </w:p>
+    <w:p>
+      <w:pPr>
+        <w:widowControl/>
+        <w:shd w:val="clear" w:color="auto" w:fill="FFFFFF"/>
+        <w:spacing w:before="125" w:after="125"/>
+        <w:jc w:val="left"/>
+        <w:rPr>
+          <w:rFonts w:ascii="Verdana" w:eastAsia="宋体" w:hAnsi="Verdana" w:cs="宋体"/>
+          <w:color w:val="000000"/>
+          <w:kern w:val="0"/>
+          <w:sz w:val="15"/>
+          <w:szCs w:val="15"/>
+        </w:rPr>
+      </w:pPr>
+    </w:p>
+    <w:p>
+      <w:pPr>
+        <w:widowControl/>
+        <w:shd w:val="clear" w:color="auto" w:fill="FFFFFF"/>
+        <w:spacing w:before="125" w:after="125"/>
+        <w:jc w:val="left"/>
+        <w:rPr>
+          <w:rFonts w:ascii="Verdana" w:eastAsia="宋体" w:hAnsi="Verdana" w:cs="宋体"/>
+          <w:color w:val="000000"/>
+          <w:kern w:val="0"/>
+          <w:sz w:val="15"/>
+          <w:szCs w:val="15"/>
+        </w:rPr>
+      </w:pPr>
+    </w:p>
+    <w:p>
+      <w:pPr>
+        <w:widowControl/>
+        <w:shd w:val="clear" w:color="auto" w:fill="FFFFFF"/>
+        <w:spacing w:before="125" w:after="125"/>
+        <w:jc w:val="left"/>
+        <w:rPr>
+          <w:rFonts w:ascii="Verdana" w:eastAsia="宋体" w:hAnsi="Verdana" w:cs="宋体"/>
+          <w:color w:val="000000"/>
+          <w:kern w:val="0"/>
+          <w:sz w:val="15"/>
+          <w:szCs w:val="15"/>
+        </w:rPr>
+      </w:pPr>
+    </w:p>
+    <w:p>
+      <w:pPr>
+        <w:widowControl/>
+        <w:shd w:val="clear" w:color="auto" w:fill="FFFFFF"/>
+        <w:spacing w:before="125" w:after="125"/>
+        <w:jc w:val="left"/>
+        <w:rPr>
+          <w:rFonts w:ascii="Verdana" w:eastAsia="宋体" w:hAnsi="Verdana" w:cs="宋体"/>
+          <w:color w:val="000000"/>
+          <w:kern w:val="0"/>
+          <w:sz w:val="15"/>
+          <w:szCs w:val="15"/>
+        </w:rPr>
+      </w:pPr>
+    </w:p>
+    <w:p>
+      <w:pPr>
+        <w:widowControl/>
+        <w:shd w:val="clear" w:color="auto" w:fill="FFFFFF"/>
+        <w:spacing w:before="125" w:after="125"/>
+        <w:jc w:val="left"/>
+        <w:rPr>
+          <w:rFonts w:ascii="Verdana" w:eastAsia="宋体" w:hAnsi="Verdana" w:cs="宋体"/>
+          <w:color w:val="000000"/>
+          <w:kern w:val="0"/>
+          <w:sz w:val="15"/>
+          <w:szCs w:val="15"/>
+        </w:rPr>
+      </w:pPr>
+      <w:r>
+        <w:rPr>
+          <w:rFonts w:ascii="Verdana" w:eastAsia="宋体" w:hAnsi="Verdana" w:cs="宋体" w:hint="eastAsia"/>
+          <w:color w:val="000000"/>
+          <w:kern w:val="0"/>
+          <w:sz w:val="15"/>
+          <w:szCs w:val="15"/>
+          <w:highlight w:val="yellow"/>
+        </w:rPr>
+        <w:t>字符集</w:t>
+      </w:r>
+    </w:p>
+    <w:p>
+      <w:pPr>
+        <w:widowControl/>
+        <w:shd w:val="clear" w:color="auto" w:fill="FFFFFF"/>
+        <w:spacing w:before="125" w:after="125"/>
+        <w:jc w:val="left"/>
+        <w:rPr>
+          <w:rFonts w:ascii="Verdana" w:eastAsia="宋体" w:hAnsi="Verdana" w:cs="宋体"/>
+          <w:color w:val="000000"/>
+          <w:kern w:val="0"/>
+          <w:sz w:val="15"/>
+          <w:szCs w:val="15"/>
+        </w:rPr>
+      </w:pPr>
       <w:r>
         <w:rPr>
           <w:rFonts w:ascii="Verdana" w:eastAsia="宋体" w:hAnsi="Verdana" w:cs="宋体"/>
@@ -10110,6 +10800,7 @@
           <w:sz w:val="15"/>
           <w:szCs w:val="15"/>
         </w:rPr>
+        <w:lastRenderedPageBreak/>
         <w:drawing>
           <wp:inline distT="0" distB="0" distL="0" distR="0">
             <wp:extent cx="5279390" cy="3959860"/>
@@ -10180,7 +10871,6 @@
           <w:sz w:val="15"/>
           <w:szCs w:val="15"/>
         </w:rPr>
-        <w:lastRenderedPageBreak/>
         <w:drawing>
           <wp:inline distT="0" distB="0" distL="0" distR="0">
             <wp:extent cx="5279390" cy="3928110"/>
@@ -10251,6 +10941,7 @@
           <w:sz w:val="15"/>
           <w:szCs w:val="15"/>
         </w:rPr>
+        <w:lastRenderedPageBreak/>
         <w:drawing>
           <wp:inline distT="0" distB="0" distL="0" distR="0">
             <wp:extent cx="5279390" cy="3951605"/>
@@ -10321,7 +11012,6 @@
           <w:sz w:val="15"/>
           <w:szCs w:val="15"/>
         </w:rPr>
-        <w:lastRenderedPageBreak/>
         <w:drawing>
           <wp:inline distT="0" distB="0" distL="0" distR="0">
             <wp:extent cx="5279390" cy="3951605"/>
@@ -10392,6 +11082,7 @@
           <w:sz w:val="15"/>
           <w:szCs w:val="15"/>
         </w:rPr>
+        <w:lastRenderedPageBreak/>
         <w:drawing>
           <wp:inline distT="0" distB="0" distL="0" distR="0">
             <wp:extent cx="5279390" cy="3943985"/>
@@ -10462,7 +11153,6 @@
           <w:sz w:val="15"/>
           <w:szCs w:val="15"/>
         </w:rPr>
-        <w:lastRenderedPageBreak/>
         <w:drawing>
           <wp:inline distT="0" distB="0" distL="0" distR="0">
             <wp:extent cx="5009515" cy="1471295"/>
@@ -10533,6 +11223,7 @@
           <w:sz w:val="15"/>
           <w:szCs w:val="15"/>
         </w:rPr>
+        <w:lastRenderedPageBreak/>
         <w:drawing>
           <wp:inline distT="0" distB="0" distL="0" distR="0">
             <wp:extent cx="5279390" cy="3943985"/>
@@ -10587,10 +11278,11 @@
         <w:jc w:val="left"/>
         <w:rPr>
           <w:rFonts w:ascii="Verdana" w:eastAsia="宋体" w:hAnsi="Verdana" w:cs="宋体"/>
-          <w:color w:val="000000"/>
-          <w:kern w:val="0"/>
-          <w:sz w:val="15"/>
-          <w:szCs w:val="15"/>
+          <w:b/>
+          <w:bCs/>
+          <w:color w:val="000000"/>
+          <w:kern w:val="0"/>
+          <w:sz w:val="15"/>
         </w:rPr>
       </w:pPr>
       <w:r>
@@ -10628,7 +11320,6 @@
           <w:sz w:val="15"/>
           <w:szCs w:val="15"/>
         </w:rPr>
-        <w:lastRenderedPageBreak/>
         <w:drawing>
           <wp:inline distT="0" distB="0" distL="0" distR="0">
             <wp:extent cx="5279390" cy="3959860"/>
@@ -10699,6 +11390,7 @@
           <w:sz w:val="15"/>
           <w:szCs w:val="15"/>
         </w:rPr>
+        <w:lastRenderedPageBreak/>
         <w:drawing>
           <wp:inline distT="0" distB="0" distL="0" distR="0">
             <wp:extent cx="5279390" cy="3625850"/>
@@ -10769,7 +11461,6 @@
           <w:sz w:val="15"/>
           <w:szCs w:val="15"/>
         </w:rPr>
-        <w:lastRenderedPageBreak/>
         <w:drawing>
           <wp:inline distT="0" distB="0" distL="0" distR="0">
             <wp:extent cx="5279390" cy="4714875"/>
@@ -10824,21 +11515,37 @@
         <w:jc w:val="left"/>
         <w:rPr>
           <w:rFonts w:ascii="Verdana" w:eastAsia="宋体" w:hAnsi="Verdana" w:cs="宋体"/>
-          <w:color w:val="000000"/>
-          <w:kern w:val="0"/>
-          <w:sz w:val="15"/>
-          <w:szCs w:val="15"/>
-        </w:rPr>
-      </w:pPr>
-      <w:r>
-        <w:rPr>
-          <w:rFonts w:ascii="Verdana" w:eastAsia="宋体" w:hAnsi="Verdana" w:cs="宋体"/>
-          <w:b/>
-          <w:bCs/>
-          <w:color w:val="000000"/>
-          <w:kern w:val="0"/>
-          <w:sz w:val="15"/>
-        </w:rPr>
+          <w:b/>
+          <w:bCs/>
+          <w:color w:val="000000"/>
+          <w:kern w:val="0"/>
+          <w:sz w:val="15"/>
+        </w:rPr>
+      </w:pPr>
+    </w:p>
+    <w:p>
+      <w:pPr>
+        <w:widowControl/>
+        <w:shd w:val="clear" w:color="auto" w:fill="FFFFFF"/>
+        <w:jc w:val="left"/>
+        <w:rPr>
+          <w:rFonts w:ascii="Verdana" w:eastAsia="宋体" w:hAnsi="Verdana" w:cs="宋体"/>
+          <w:color w:val="000000"/>
+          <w:kern w:val="0"/>
+          <w:sz w:val="15"/>
+          <w:szCs w:val="15"/>
+        </w:rPr>
+      </w:pPr>
+      <w:r>
+        <w:rPr>
+          <w:rFonts w:ascii="Verdana" w:eastAsia="宋体" w:hAnsi="Verdana" w:cs="宋体"/>
+          <w:b/>
+          <w:bCs/>
+          <w:color w:val="000000"/>
+          <w:kern w:val="0"/>
+          <w:sz w:val="15"/>
+        </w:rPr>
+        <w:lastRenderedPageBreak/>
         <w:t> </w:t>
       </w:r>
       <w:r>
@@ -10959,7 +11666,6 @@
           <w:sz w:val="15"/>
           <w:szCs w:val="15"/>
         </w:rPr>
-        <w:lastRenderedPageBreak/>
         <w:drawing>
           <wp:inline distT="0" distB="0" distL="0" distR="0">
             <wp:extent cx="5247640" cy="3649345"/>
@@ -11224,6 +11930,7 @@
           <w:sz w:val="15"/>
           <w:szCs w:val="15"/>
         </w:rPr>
+        <w:lastRenderedPageBreak/>
         <w:t> </w:t>
       </w:r>
     </w:p>
@@ -11893,6 +12600,7 @@
   <w:style w:type="paragraph" w:default="1" w:styleId="a">
     <w:name w:val="Normal"/>
     <w:qFormat/>
+    <w:rsid w:val="006B4084"/>
     <w:pPr>
       <w:widowControl w:val="0"/>
       <w:jc w:val="both"/>
@@ -11923,6 +12631,7 @@
   <w:style w:type="character" w:default="1" w:styleId="a0">
     <w:name w:val="Default Paragraph Font"/>
     <w:uiPriority w:val="1"/>
+    <w:semiHidden/>
     <w:unhideWhenUsed/>
   </w:style>
   <w:style w:type="table" w:default="1" w:styleId="a1">
@@ -12123,6 +12832,16 @@
       <w:sz w:val="18"/>
       <w:szCs w:val="18"/>
     </w:rPr>
+  </w:style>
+  <w:style w:type="character" w:customStyle="1" w:styleId="hljs-keyword">
+    <w:name w:val="hljs-keyword"/>
+    <w:basedOn w:val="a0"/>
+    <w:rsid w:val="0062099F"/>
+  </w:style>
+  <w:style w:type="character" w:customStyle="1" w:styleId="hljs-number">
+    <w:name w:val="hljs-number"/>
+    <w:basedOn w:val="a0"/>
+    <w:rsid w:val="0062099F"/>
   </w:style>
 </w:styles>
 </file>

</xml_diff>